<commit_message>
end of financial year commit
</commit_message>
<xml_diff>
--- a/invoice/invoice_GTC_15.docx
+++ b/invoice/invoice_GTC_15.docx
@@ -53,6 +53,7 @@
                 <w15:appearance w15:val="hidden"/>
                 <w:text/>
               </w:sdtPr>
+              <w:sdtEndPr/>
               <w:sdtContent>
                 <w:r>
                   <w:rPr>
@@ -130,6 +131,7 @@
                 <w:showingPlcHdr/>
                 <w15:appearance w15:val="hidden"/>
               </w:sdtPr>
+              <w:sdtEndPr/>
               <w:sdtContent>
                 <w:r>
                   <w:rPr>
@@ -203,6 +205,7 @@
                 <w:showingPlcHdr/>
                 <w15:appearance w15:val="hidden"/>
               </w:sdtPr>
+              <w:sdtEndPr/>
               <w:sdtContent>
                 <w:r>
                   <w:rPr>
@@ -246,6 +249,7 @@
                 <w:showingPlcHdr/>
                 <w15:appearance w15:val="hidden"/>
               </w:sdtPr>
+              <w:sdtEndPr/>
               <w:sdtContent>
                 <w:r>
                   <w:rPr>
@@ -263,16 +267,23 @@
                 <w:caps/>
                 <w:spacing w:val="4"/>
               </w:rPr>
-              <w:t>GTC-</w:t>
+              <w:t>GTC-202206</w:t>
             </w:r>
             <w:r>
               <w:rPr>
                 <w:rFonts w:ascii="Arial" w:hAnsi="Arial" w:cs="Times New Roman"/>
                 <w:caps/>
-                <w:color w:val="FF0000"/>
-                <w:spacing w:val="4"/>
-              </w:rPr>
-              <w:t>20220603-1</w:t>
+                <w:spacing w:val="4"/>
+              </w:rPr>
+              <w:t>17</w:t>
+            </w:r>
+            <w:r>
+              <w:rPr>
+                <w:rFonts w:ascii="Arial" w:hAnsi="Arial" w:cs="Times New Roman"/>
+                <w:caps/>
+                <w:spacing w:val="4"/>
+              </w:rPr>
+              <w:t>-1</w:t>
             </w:r>
           </w:p>
           <w:p>
@@ -302,6 +313,7 @@
                 <w:showingPlcHdr/>
                 <w15:appearance w15:val="hidden"/>
               </w:sdtPr>
+              <w:sdtEndPr/>
               <w:sdtContent>
                 <w:r>
                   <w:rPr>
@@ -324,11 +336,18 @@
             <w:r>
               <w:rPr>
                 <w:rFonts w:ascii="Arial" w:hAnsi="Arial" w:cs="Times New Roman"/>
-                <w:color w:val="FF0000"/>
                 <w:spacing w:val="4"/>
                 <w:szCs w:val="20"/>
               </w:rPr>
-              <w:t>03/06/2022</w:t>
+              <w:t>17</w:t>
+            </w:r>
+            <w:r>
+              <w:rPr>
+                <w:rFonts w:ascii="Arial" w:hAnsi="Arial" w:cs="Times New Roman"/>
+                <w:spacing w:val="4"/>
+                <w:szCs w:val="20"/>
+              </w:rPr>
+              <w:t>/06/2022</w:t>
             </w:r>
           </w:p>
         </w:tc>
@@ -371,6 +390,7 @@
                 <w:showingPlcHdr/>
                 <w15:appearance w15:val="hidden"/>
               </w:sdtPr>
+              <w:sdtEndPr/>
               <w:sdtContent>
                 <w:r>
                   <w:rPr>
@@ -453,6 +473,7 @@
                 <w:showingPlcHdr/>
                 <w15:appearance w15:val="hidden"/>
               </w:sdtPr>
+              <w:sdtEndPr/>
               <w:sdtContent>
                 <w:r>
                   <w:rPr>
@@ -556,6 +577,7 @@
                 <w:showingPlcHdr/>
                 <w15:appearance w15:val="hidden"/>
               </w:sdtPr>
+              <w:sdtEndPr/>
               <w:sdtContent>
                 <w:r>
                   <w:rPr>
@@ -608,6 +630,7 @@
                 <w:showingPlcHdr/>
                 <w15:appearance w15:val="hidden"/>
               </w:sdtPr>
+              <w:sdtEndPr/>
               <w:sdtContent>
                 <w:r>
                   <w:rPr>
@@ -690,6 +713,7 @@
                 <w:showingPlcHdr/>
                 <w15:appearance w15:val="hidden"/>
               </w:sdtPr>
+              <w:sdtEndPr/>
               <w:sdtContent>
                 <w:r>
                   <w:rPr>
@@ -742,6 +766,7 @@
                 <w:showingPlcHdr/>
                 <w15:appearance w15:val="hidden"/>
               </w:sdtPr>
+              <w:sdtEndPr/>
               <w:sdtContent>
                 <w:r>
                   <w:rPr>
@@ -769,17 +794,15 @@
               <w:jc w:val="center"/>
               <w:rPr>
                 <w:rFonts w:ascii="Arial" w:hAnsi="Arial" w:cs="Times New Roman"/>
-                <w:color w:val="FF0000"/>
                 <w:spacing w:val="4"/>
               </w:rPr>
             </w:pPr>
             <w:r>
               <w:rPr>
                 <w:rFonts w:ascii="Arial" w:hAnsi="Arial" w:cs="Times New Roman"/>
-                <w:color w:val="FF0000"/>
-                <w:spacing w:val="4"/>
-              </w:rPr>
-              <w:t>16</w:t>
+                <w:spacing w:val="4"/>
+              </w:rPr>
+              <w:t>20</w:t>
             </w:r>
           </w:p>
         </w:tc>
@@ -792,7 +815,6 @@
             <w:pPr>
               <w:rPr>
                 <w:rFonts w:ascii="Arial" w:hAnsi="Arial" w:cs="Times New Roman"/>
-                <w:color w:val="FF0000"/>
                 <w:spacing w:val="4"/>
                 <w:lang w:val="en-AU"/>
               </w:rPr>
@@ -800,7 +822,6 @@
             <w:r>
               <w:rPr>
                 <w:rFonts w:ascii="Arial" w:hAnsi="Arial" w:cs="Times New Roman"/>
-                <w:color w:val="FF0000"/>
                 <w:spacing w:val="4"/>
                 <w:lang w:val="en-AU"/>
               </w:rPr>
@@ -809,7 +830,6 @@
             <w:r>
               <w:rPr>
                 <w:rFonts w:ascii="Arial" w:hAnsi="Arial" w:cs="Times New Roman"/>
-                <w:color w:val="FF0000"/>
                 <w:spacing w:val="4"/>
               </w:rPr>
               <w:t xml:space="preserve"> </w:t>
@@ -826,7 +846,6 @@
               <w:jc w:val="center"/>
               <w:rPr>
                 <w:rFonts w:ascii="Arial" w:hAnsi="Arial" w:cs="Times New Roman"/>
-                <w:color w:val="FF0000"/>
                 <w:spacing w:val="4"/>
                 <w:szCs w:val="20"/>
               </w:rPr>
@@ -834,11 +853,18 @@
             <w:r>
               <w:rPr>
                 <w:rFonts w:ascii="Arial" w:hAnsi="Arial" w:cs="Times New Roman"/>
-                <w:color w:val="FF0000"/>
                 <w:spacing w:val="4"/>
                 <w:szCs w:val="20"/>
               </w:rPr>
-              <w:t>03/06/2022</w:t>
+              <w:t>17</w:t>
+            </w:r>
+            <w:r>
+              <w:rPr>
+                <w:rFonts w:ascii="Arial" w:hAnsi="Arial" w:cs="Times New Roman"/>
+                <w:spacing w:val="4"/>
+                <w:szCs w:val="20"/>
+              </w:rPr>
+              <w:t>/06/2022</w:t>
             </w:r>
           </w:p>
         </w:tc>
@@ -852,7 +878,6 @@
               <w:jc w:val="right"/>
               <w:rPr>
                 <w:rFonts w:ascii="Arial" w:hAnsi="Arial" w:cs="Times New Roman"/>
-                <w:color w:val="FF0000"/>
                 <w:spacing w:val="4"/>
                 <w:szCs w:val="20"/>
               </w:rPr>
@@ -860,7 +885,6 @@
             <w:r>
               <w:rPr>
                 <w:rFonts w:ascii="Arial" w:hAnsi="Arial" w:cs="Times New Roman"/>
-                <w:color w:val="FF0000"/>
                 <w:spacing w:val="4"/>
                 <w:szCs w:val="20"/>
               </w:rPr>
@@ -878,7 +902,6 @@
               <w:jc w:val="right"/>
               <w:rPr>
                 <w:rFonts w:ascii="Arial" w:hAnsi="Arial" w:cs="Times New Roman"/>
-                <w:color w:val="FF0000"/>
                 <w:spacing w:val="4"/>
                 <w:szCs w:val="20"/>
               </w:rPr>
@@ -886,11 +909,18 @@
             <w:r>
               <w:rPr>
                 <w:rFonts w:ascii="Arial" w:hAnsi="Arial" w:cs="Times New Roman"/>
-                <w:color w:val="FF0000"/>
                 <w:spacing w:val="4"/>
                 <w:szCs w:val="20"/>
               </w:rPr>
-              <w:t>480</w:t>
+              <w:t>60</w:t>
+            </w:r>
+            <w:r>
+              <w:rPr>
+                <w:rFonts w:ascii="Arial" w:hAnsi="Arial" w:cs="Times New Roman"/>
+                <w:spacing w:val="4"/>
+                <w:szCs w:val="20"/>
+              </w:rPr>
+              <w:t>0</w:t>
             </w:r>
           </w:p>
         </w:tc>
@@ -958,6 +988,7 @@
             <w:showingPlcHdr/>
             <w15:appearance w15:val="hidden"/>
           </w:sdtPr>
+          <w:sdtEndPr/>
           <w:sdtContent>
             <w:tc>
               <w:tcPr>
@@ -1017,11 +1048,18 @@
             <w:r>
               <w:rPr>
                 <w:rFonts w:ascii="Arial" w:hAnsi="Arial" w:cs="Times New Roman"/>
-                <w:color w:val="FF0000"/>
                 <w:spacing w:val="4"/>
                 <w:szCs w:val="20"/>
               </w:rPr>
-              <w:t>480</w:t>
+              <w:t>60</w:t>
+            </w:r>
+            <w:r>
+              <w:rPr>
+                <w:rFonts w:ascii="Arial" w:hAnsi="Arial" w:cs="Times New Roman"/>
+                <w:spacing w:val="4"/>
+                <w:szCs w:val="20"/>
+              </w:rPr>
+              <w:t>0</w:t>
             </w:r>
           </w:p>
         </w:tc>
@@ -1269,6 +1307,7 @@
                 <w:showingPlcHdr/>
                 <w15:appearance w15:val="hidden"/>
               </w:sdtPr>
+              <w:sdtEndPr/>
               <w:sdtContent>
                 <w:r>
                   <w:rPr>
@@ -1309,11 +1348,18 @@
             <w:r>
               <w:rPr>
                 <w:rFonts w:ascii="Arial" w:hAnsi="Arial" w:cs="Times New Roman"/>
-                <w:color w:val="FF0000"/>
                 <w:spacing w:val="4"/>
                 <w:szCs w:val="20"/>
               </w:rPr>
-              <w:t>480</w:t>
+              <w:t>60</w:t>
+            </w:r>
+            <w:r>
+              <w:rPr>
+                <w:rFonts w:ascii="Arial" w:hAnsi="Arial" w:cs="Times New Roman"/>
+                <w:spacing w:val="4"/>
+                <w:szCs w:val="20"/>
+              </w:rPr>
+              <w:t>0</w:t>
             </w:r>
           </w:p>
         </w:tc>
@@ -1363,6 +1409,7 @@
           <w:showingPlcHdr/>
           <w15:appearance w15:val="hidden"/>
         </w:sdtPr>
+        <w:sdtEndPr/>
         <w:sdtContent>
           <w:r>
             <w:rPr>
@@ -1405,6 +1452,7 @@
           <w15:appearance w15:val="hidden"/>
           <w:text/>
         </w:sdtPr>
+        <w:sdtEndPr/>
         <w:sdtContent>
           <w:r>
             <w:rPr>
@@ -1450,6 +1498,7 @@
           <w:showingPlcHdr/>
           <w15:appearance w15:val="hidden"/>
         </w:sdtPr>
+        <w:sdtEndPr/>
         <w:sdtContent>
           <w:r>
             <w:rPr>
@@ -1492,6 +1541,7 @@
           <w:showingPlcHdr/>
           <w15:appearance w15:val="hidden"/>
         </w:sdtPr>
+        <w:sdtEndPr/>
         <w:sdtContent>
           <w:r>
             <w:rPr>
@@ -1517,12 +1567,12 @@
       </w:r>
     </w:p>
     <w:sectPr>
-      <w:headerReference w:type="even" r:id="rId4"/>
-      <w:headerReference w:type="default" r:id="rId5"/>
-      <w:footerReference w:type="even" r:id="rId6"/>
-      <w:footerReference w:type="default" r:id="rId7"/>
-      <w:headerReference w:type="first" r:id="rId8"/>
-      <w:footerReference w:type="first" r:id="rId9"/>
+      <w:headerReference w:type="even" r:id="rId6"/>
+      <w:headerReference w:type="default" r:id="rId7"/>
+      <w:footerReference w:type="even" r:id="rId8"/>
+      <w:footerReference w:type="default" r:id="rId9"/>
+      <w:headerReference w:type="first" r:id="rId10"/>
+      <w:footerReference w:type="first" r:id="rId11"/>
       <w:pgSz w:w="12240" w:h="15840"/>
       <w:pgMar w:top="1080" w:right="1080" w:bottom="1008" w:left="1080" w:header="720" w:footer="576" w:gutter="0"/>
       <w:cols w:space="720"/>
@@ -1531,6 +1581,25 @@
     </w:sectPr>
   </w:body>
 </w:document>
+</file>
+
+<file path=word/endnotes.xml><?xml version="1.0" encoding="utf-8"?>
+<w:endnotes xmlns:wpc="http://schemas.microsoft.com/office/word/2010/wordprocessingCanvas" xmlns:cx="http://schemas.microsoft.com/office/drawing/2014/chartex" xmlns:cx1="http://schemas.microsoft.com/office/drawing/2015/9/8/chartex" xmlns:cx2="http://schemas.microsoft.com/office/drawing/2015/10/21/chartex" xmlns:cx3="http://schemas.microsoft.com/office/drawing/2016/5/9/chartex" xmlns:cx4="http://schemas.microsoft.com/office/drawing/2016/5/10/chartex" xmlns:cx5="http://schemas.microsoft.com/office/drawing/2016/5/11/chartex" xmlns:cx6="http://schemas.microsoft.com/office/drawing/2016/5/12/chartex" xmlns:cx7="http://schemas.microsoft.com/office/drawing/2016/5/13/chartex" xmlns:cx8="http://schemas.microsoft.com/office/drawing/2016/5/14/chartex" xmlns:mc="http://schemas.openxmlformats.org/markup-compatibility/2006" xmlns:aink="http://schemas.microsoft.com/office/drawing/2016/ink" xmlns:am3d="http://schemas.microsoft.com/office/drawing/2017/model3d" xmlns:o="urn:schemas-microsoft-com:office:office" xmlns:oel="http://schemas.microsoft.com/office/2019/extlst" xmlns:r="http://schemas.openxmlformats.org/officeDocument/2006/relationships" xmlns:m="http://schemas.openxmlformats.org/officeDocument/2006/math" xmlns:v="urn:schemas-microsoft-com:vml" xmlns:wp14="http://schemas.microsoft.com/office/word/2010/wordprocessingDrawing" xmlns:wp="http://schemas.openxmlformats.org/drawingml/2006/wordprocessingDrawing" xmlns:w10="urn:schemas-microsoft-com:office:word" xmlns:w="http://schemas.openxmlformats.org/wordprocessingml/2006/main" xmlns:w14="http://schemas.microsoft.com/office/word/2010/wordml" xmlns:w15="http://schemas.microsoft.com/office/word/2012/wordml" xmlns:w16cex="http://schemas.microsoft.com/office/word/2018/wordml/cex" xmlns:w16cid="http://schemas.microsoft.com/office/word/2016/wordml/cid" xmlns:w16="http://schemas.microsoft.com/office/word/2018/wordml" xmlns:w16sdtdh="http://schemas.microsoft.com/office/word/2020/wordml/sdtdatahash" xmlns:w16se="http://schemas.microsoft.com/office/word/2015/wordml/symex" xmlns:wpg="http://schemas.microsoft.com/office/word/2010/wordprocessingGroup" xmlns:wpi="http://schemas.microsoft.com/office/word/2010/wordprocessingInk" xmlns:wne="http://schemas.microsoft.com/office/word/2006/wordml" xmlns:wps="http://schemas.microsoft.com/office/word/2010/wordprocessingShape" mc:Ignorable="w14 w15 w16se w16cid w16 w16cex w16sdtdh wp14">
+  <w:endnote w:type="separator" w:id="-1">
+    <w:p>
+      <w:r>
+        <w:separator/>
+      </w:r>
+    </w:p>
+  </w:endnote>
+  <w:endnote w:type="continuationSeparator" w:id="0">
+    <w:p>
+      <w:r>
+        <w:continuationSeparator/>
+      </w:r>
+    </w:p>
+  </w:endnote>
+</w:endnotes>
 </file>
 
 <file path=word/footer1.xml><?xml version="1.0" encoding="utf-8"?>
@@ -1598,6 +1667,25 @@
     </w:pPr>
   </w:p>
 </w:ftr>
+</file>
+
+<file path=word/footnotes.xml><?xml version="1.0" encoding="utf-8"?>
+<w:footnotes xmlns:wpc="http://schemas.microsoft.com/office/word/2010/wordprocessingCanvas" xmlns:cx="http://schemas.microsoft.com/office/drawing/2014/chartex" xmlns:cx1="http://schemas.microsoft.com/office/drawing/2015/9/8/chartex" xmlns:cx2="http://schemas.microsoft.com/office/drawing/2015/10/21/chartex" xmlns:cx3="http://schemas.microsoft.com/office/drawing/2016/5/9/chartex" xmlns:cx4="http://schemas.microsoft.com/office/drawing/2016/5/10/chartex" xmlns:cx5="http://schemas.microsoft.com/office/drawing/2016/5/11/chartex" xmlns:cx6="http://schemas.microsoft.com/office/drawing/2016/5/12/chartex" xmlns:cx7="http://schemas.microsoft.com/office/drawing/2016/5/13/chartex" xmlns:cx8="http://schemas.microsoft.com/office/drawing/2016/5/14/chartex" xmlns:mc="http://schemas.openxmlformats.org/markup-compatibility/2006" xmlns:aink="http://schemas.microsoft.com/office/drawing/2016/ink" xmlns:am3d="http://schemas.microsoft.com/office/drawing/2017/model3d" xmlns:o="urn:schemas-microsoft-com:office:office" xmlns:oel="http://schemas.microsoft.com/office/2019/extlst" xmlns:r="http://schemas.openxmlformats.org/officeDocument/2006/relationships" xmlns:m="http://schemas.openxmlformats.org/officeDocument/2006/math" xmlns:v="urn:schemas-microsoft-com:vml" xmlns:wp14="http://schemas.microsoft.com/office/word/2010/wordprocessingDrawing" xmlns:wp="http://schemas.openxmlformats.org/drawingml/2006/wordprocessingDrawing" xmlns:w10="urn:schemas-microsoft-com:office:word" xmlns:w="http://schemas.openxmlformats.org/wordprocessingml/2006/main" xmlns:w14="http://schemas.microsoft.com/office/word/2010/wordml" xmlns:w15="http://schemas.microsoft.com/office/word/2012/wordml" xmlns:w16cex="http://schemas.microsoft.com/office/word/2018/wordml/cex" xmlns:w16cid="http://schemas.microsoft.com/office/word/2016/wordml/cid" xmlns:w16="http://schemas.microsoft.com/office/word/2018/wordml" xmlns:w16sdtdh="http://schemas.microsoft.com/office/word/2020/wordml/sdtdatahash" xmlns:w16se="http://schemas.microsoft.com/office/word/2015/wordml/symex" xmlns:wpg="http://schemas.microsoft.com/office/word/2010/wordprocessingGroup" xmlns:wpi="http://schemas.microsoft.com/office/word/2010/wordprocessingInk" xmlns:wne="http://schemas.microsoft.com/office/word/2006/wordml" xmlns:wps="http://schemas.microsoft.com/office/word/2010/wordprocessingShape" mc:Ignorable="w14 w15 w16se w16cid w16 w16cex w16sdtdh wp14">
+  <w:footnote w:type="separator" w:id="-1">
+    <w:p>
+      <w:r>
+        <w:separator/>
+      </w:r>
+    </w:p>
+  </w:footnote>
+  <w:footnote w:type="continuationSeparator" w:id="0">
+    <w:p>
+      <w:r>
+        <w:continuationSeparator/>
+      </w:r>
+    </w:p>
+  </w:footnote>
+</w:footnotes>
 </file>
 
 <file path=word/header1.xml><?xml version="1.0" encoding="utf-8"?>
@@ -2965,6 +3053,7 @@
   <w:rsids>
     <w:rsidRoot w:val="00246469"/>
     <w:rsid w:val="00246469"/>
+    <w:rsid w:val="0057011A"/>
     <w:rsid w:val="008E3F91"/>
   </w:rsids>
   <m:mathPr>

</xml_diff>